<commit_message>
Added the shrew caravan enemy design, and started on the stage design.
</commit_message>
<xml_diff>
--- a/- Report/7 - Stage Design/Stage Design.docx
+++ b/- Report/7 - Stage Design/Stage Design.docx
@@ -177,9 +177,374 @@
       </w:r>
     </w:p>
     <w:p>
+      <w:pPr>
+        <w:spacing w:after="200" w:line="276" w:lineRule="auto"/>
+        <w:rPr>
+          <w:rFonts w:ascii="Calibri" w:eastAsia="Calibri" w:hAnsi="Calibri" w:cs="Calibri"/>
+          <w:b/>
+          <w:i/>
+        </w:rPr>
+      </w:pPr>
+    </w:p>
+    <w:p>
+      <w:pPr>
+        <w:spacing w:after="200" w:line="276" w:lineRule="auto"/>
+        <w:rPr>
+          <w:rFonts w:ascii="Calibri" w:eastAsia="Calibri" w:hAnsi="Calibri" w:cs="Calibri"/>
+          <w:bCs/>
+          <w:iCs/>
+        </w:rPr>
+      </w:pPr>
+      <w:r>
+        <w:rPr>
+          <w:rFonts w:ascii="Calibri" w:eastAsia="Calibri" w:hAnsi="Calibri" w:cs="Calibri"/>
+          <w:bCs/>
+          <w:iCs/>
+        </w:rPr>
+        <w:t>In addition to enemies, traps and gimmicks will spice up the level</w:t>
+      </w:r>
+      <w:r>
+        <w:rPr>
+          <w:rFonts w:ascii="Calibri" w:eastAsia="Calibri" w:hAnsi="Calibri" w:cs="Calibri"/>
+          <w:bCs/>
+          <w:iCs/>
+        </w:rPr>
+        <w:t>s</w:t>
+      </w:r>
+      <w:r>
+        <w:rPr>
+          <w:rFonts w:ascii="Calibri" w:eastAsia="Calibri" w:hAnsi="Calibri" w:cs="Calibri"/>
+          <w:bCs/>
+          <w:iCs/>
+        </w:rPr>
+        <w:t>, often enabling or complicating shortcuts</w:t>
+      </w:r>
+      <w:r>
+        <w:rPr>
+          <w:rFonts w:ascii="Calibri" w:eastAsia="Calibri" w:hAnsi="Calibri" w:cs="Calibri"/>
+          <w:bCs/>
+          <w:iCs/>
+        </w:rPr>
+        <w:t>.</w:t>
+      </w:r>
+    </w:p>
+    <w:p>
+      <w:pPr>
+        <w:spacing w:after="200" w:line="276" w:lineRule="auto"/>
+        <w:rPr>
+          <w:rFonts w:ascii="Calibri" w:eastAsia="Calibri" w:hAnsi="Calibri" w:cs="Calibri"/>
+          <w:bCs/>
+          <w:iCs/>
+        </w:rPr>
+      </w:pPr>
+      <w:r>
+        <w:rPr>
+          <w:rFonts w:ascii="Calibri" w:eastAsia="Calibri" w:hAnsi="Calibri" w:cs="Calibri"/>
+          <w:bCs/>
+          <w:iCs/>
+        </w:rPr>
+        <w:t>For example, the humble spike trap. Two types exist, one being timed, triggering based on a</w:t>
+      </w:r>
+      <w:r>
+        <w:rPr>
+          <w:rFonts w:ascii="Calibri" w:eastAsia="Calibri" w:hAnsi="Calibri" w:cs="Calibri"/>
+          <w:bCs/>
+          <w:iCs/>
+        </w:rPr>
+        <w:t xml:space="preserve"> customisable</w:t>
+      </w:r>
+      <w:r>
+        <w:rPr>
+          <w:rFonts w:ascii="Calibri" w:eastAsia="Calibri" w:hAnsi="Calibri" w:cs="Calibri"/>
+          <w:bCs/>
+          <w:iCs/>
+        </w:rPr>
+        <w:t xml:space="preserve"> cycle, and the proximity one, triggering after being run over. The proximity one will have an adjustable delay, to allow or disallow quick reactions to save yourself, and a cooldown to prevent is triggering immediately after firing. </w:t>
+      </w:r>
+    </w:p>
+    <w:p>
+      <w:pPr>
+        <w:spacing w:after="200" w:line="276" w:lineRule="auto"/>
+        <w:rPr>
+          <w:rFonts w:ascii="Calibri" w:eastAsia="Calibri" w:hAnsi="Calibri" w:cs="Calibri"/>
+          <w:bCs/>
+          <w:iCs/>
+        </w:rPr>
+      </w:pPr>
+      <w:r>
+        <w:rPr>
+          <w:rFonts w:ascii="Calibri" w:eastAsia="Calibri" w:hAnsi="Calibri" w:cs="Calibri"/>
+          <w:bCs/>
+          <w:iCs/>
+        </w:rPr>
+        <w:t xml:space="preserve">This cooldown could work well with the shrew caravan for example, taking out the mother and causing the babies to charge. Traps that hurt you will also hurt enemies that </w:t>
+      </w:r>
+      <w:r>
+        <w:rPr>
+          <w:rFonts w:ascii="Calibri" w:eastAsia="Calibri" w:hAnsi="Calibri" w:cs="Calibri"/>
+          <w:bCs/>
+          <w:iCs/>
+        </w:rPr>
+        <w:t>enter the range, and enemies will be able to trigger certain traps</w:t>
+      </w:r>
+      <w:r>
+        <w:rPr>
+          <w:rFonts w:ascii="Calibri" w:eastAsia="Calibri" w:hAnsi="Calibri" w:cs="Calibri"/>
+          <w:bCs/>
+          <w:iCs/>
+        </w:rPr>
+        <w:t>.</w:t>
+      </w:r>
+      <w:r>
+        <w:rPr>
+          <w:rFonts w:ascii="Calibri" w:eastAsia="Calibri" w:hAnsi="Calibri" w:cs="Calibri"/>
+          <w:bCs/>
+          <w:iCs/>
+        </w:rPr>
+        <w:t xml:space="preserve"> Other traps to impact </w:t>
+      </w:r>
+      <w:r>
+        <w:rPr>
+          <w:rFonts w:ascii="Calibri" w:eastAsia="Calibri" w:hAnsi="Calibri" w:cs="Calibri"/>
+          <w:bCs/>
+          <w:iCs/>
+        </w:rPr>
+        <w:t xml:space="preserve">combat </w:t>
+      </w:r>
+      <w:r>
+        <w:rPr>
+          <w:rFonts w:ascii="Calibri" w:eastAsia="Calibri" w:hAnsi="Calibri" w:cs="Calibri"/>
+          <w:bCs/>
+          <w:iCs/>
+        </w:rPr>
+        <w:t>could include sticky floors that slow you down, flame traps that spew fire a distance away, and trapdoors that open to reveal new</w:t>
+      </w:r>
+      <w:r>
+        <w:rPr>
+          <w:rFonts w:ascii="Calibri" w:eastAsia="Calibri" w:hAnsi="Calibri" w:cs="Calibri"/>
+          <w:bCs/>
+          <w:iCs/>
+        </w:rPr>
+        <w:t>, usually detrimental,</w:t>
+      </w:r>
+      <w:r>
+        <w:rPr>
+          <w:rFonts w:ascii="Calibri" w:eastAsia="Calibri" w:hAnsi="Calibri" w:cs="Calibri"/>
+          <w:bCs/>
+          <w:iCs/>
+        </w:rPr>
+        <w:t xml:space="preserve"> parts of the level</w:t>
+      </w:r>
+      <w:r>
+        <w:rPr>
+          <w:rFonts w:ascii="Calibri" w:eastAsia="Calibri" w:hAnsi="Calibri" w:cs="Calibri"/>
+          <w:bCs/>
+          <w:iCs/>
+        </w:rPr>
+        <w:t xml:space="preserve"> when stepped on</w:t>
+      </w:r>
+      <w:r>
+        <w:rPr>
+          <w:rFonts w:ascii="Calibri" w:eastAsia="Calibri" w:hAnsi="Calibri" w:cs="Calibri"/>
+          <w:bCs/>
+          <w:iCs/>
+        </w:rPr>
+        <w:t>. Gimmicks like springs (bounces the player, usually up) or fans (pushes the player) will alter platforming</w:t>
+      </w:r>
+      <w:r>
+        <w:rPr>
+          <w:rFonts w:ascii="Calibri" w:eastAsia="Calibri" w:hAnsi="Calibri" w:cs="Calibri"/>
+          <w:bCs/>
+          <w:iCs/>
+        </w:rPr>
+        <w:t xml:space="preserve">. </w:t>
+      </w:r>
+    </w:p>
+    <w:p>
+      <w:pPr>
+        <w:spacing w:after="200" w:line="276" w:lineRule="auto"/>
+        <w:rPr>
+          <w:rFonts w:ascii="Calibri" w:eastAsia="Calibri" w:hAnsi="Calibri" w:cs="Calibri"/>
+          <w:bCs/>
+          <w:iCs/>
+        </w:rPr>
+      </w:pPr>
+      <w:r>
+        <w:rPr>
+          <w:rFonts w:ascii="Calibri" w:eastAsia="Calibri" w:hAnsi="Calibri" w:cs="Calibri"/>
+          <w:bCs/>
+          <w:iCs/>
+        </w:rPr>
+        <w:t>Buttons that link objects together, like opening a set of gates can create action sequences easily, and other gates could require beating certain enemies to open.</w:t>
+      </w:r>
+    </w:p>
+    <w:p>
+      <w:pPr>
+        <w:spacing w:after="200" w:line="276" w:lineRule="auto"/>
+        <w:rPr>
+          <w:rFonts w:ascii="Calibri" w:eastAsia="Calibri" w:hAnsi="Calibri" w:cs="Calibri"/>
+          <w:bCs/>
+          <w:iCs/>
+        </w:rPr>
+      </w:pPr>
+      <w:r>
+        <w:rPr>
+          <w:rFonts w:ascii="Calibri" w:eastAsia="Calibri" w:hAnsi="Calibri" w:cs="Calibri"/>
+          <w:bCs/>
+          <w:iCs/>
+        </w:rPr>
+        <w:t xml:space="preserve">Another idea is key </w:t>
+      </w:r>
+      <w:r>
+        <w:rPr>
+          <w:rFonts w:ascii="Calibri" w:eastAsia="Calibri" w:hAnsi="Calibri" w:cs="Calibri"/>
+          <w:bCs/>
+          <w:iCs/>
+        </w:rPr>
+        <w:t>level beats</w:t>
+      </w:r>
+      <w:r>
+        <w:rPr>
+          <w:rFonts w:ascii="Calibri" w:eastAsia="Calibri" w:hAnsi="Calibri" w:cs="Calibri"/>
+          <w:bCs/>
+          <w:iCs/>
+        </w:rPr>
+        <w:t xml:space="preserve"> that utilise a certain weapon to great effect. For example, the shockwave effect of the shield could be used to push enemies off a</w:t>
+      </w:r>
+      <w:r>
+        <w:rPr>
+          <w:rFonts w:ascii="Calibri" w:eastAsia="Calibri" w:hAnsi="Calibri" w:cs="Calibri"/>
+          <w:bCs/>
+          <w:iCs/>
+        </w:rPr>
+        <w:t xml:space="preserve"> narrow</w:t>
+      </w:r>
+      <w:r>
+        <w:rPr>
+          <w:rFonts w:ascii="Calibri" w:eastAsia="Calibri" w:hAnsi="Calibri" w:cs="Calibri"/>
+          <w:bCs/>
+          <w:iCs/>
+        </w:rPr>
+        <w:t xml:space="preserve"> bridge into hazards below, or a wall-run-able wall could curve around to reveal a secret area with the daggers. Multiple weak enemies like dizzy chargers could be placed after a hard area to recover health using the scythe, accessible via zipline, and a medium sized gap could be crossed by grappling</w:t>
+      </w:r>
+      <w:r>
+        <w:rPr>
+          <w:rFonts w:ascii="Calibri" w:eastAsia="Calibri" w:hAnsi="Calibri" w:cs="Calibri"/>
+          <w:bCs/>
+          <w:iCs/>
+        </w:rPr>
+        <w:t xml:space="preserve"> a</w:t>
+      </w:r>
+      <w:r>
+        <w:rPr>
+          <w:rFonts w:ascii="Calibri" w:eastAsia="Calibri" w:hAnsi="Calibri" w:cs="Calibri"/>
+          <w:bCs/>
+          <w:iCs/>
+        </w:rPr>
+        <w:t xml:space="preserve"> </w:t>
+      </w:r>
+      <w:proofErr w:type="spellStart"/>
+      <w:r>
+        <w:rPr>
+          <w:rFonts w:ascii="Calibri" w:eastAsia="Calibri" w:hAnsi="Calibri" w:cs="Calibri"/>
+          <w:bCs/>
+          <w:iCs/>
+        </w:rPr>
+        <w:t>lobuzz</w:t>
+      </w:r>
+      <w:proofErr w:type="spellEnd"/>
+      <w:r>
+        <w:rPr>
+          <w:rFonts w:ascii="Calibri" w:eastAsia="Calibri" w:hAnsi="Calibri" w:cs="Calibri"/>
+          <w:bCs/>
+          <w:iCs/>
+        </w:rPr>
+        <w:t xml:space="preserve"> using the </w:t>
+      </w:r>
+      <w:proofErr w:type="spellStart"/>
+      <w:r>
+        <w:rPr>
+          <w:rFonts w:ascii="Calibri" w:eastAsia="Calibri" w:hAnsi="Calibri" w:cs="Calibri"/>
+          <w:bCs/>
+          <w:iCs/>
+        </w:rPr>
+        <w:t>hookshot</w:t>
+      </w:r>
+      <w:proofErr w:type="spellEnd"/>
+      <w:r>
+        <w:rPr>
+          <w:rFonts w:ascii="Calibri" w:eastAsia="Calibri" w:hAnsi="Calibri" w:cs="Calibri"/>
+          <w:bCs/>
+          <w:iCs/>
+        </w:rPr>
+        <w:t xml:space="preserve">. </w:t>
+      </w:r>
+    </w:p>
+    <w:p>
+      <w:pPr>
+        <w:spacing w:after="200" w:line="276" w:lineRule="auto"/>
+        <w:rPr>
+          <w:rFonts w:ascii="Calibri" w:eastAsia="Calibri" w:hAnsi="Calibri" w:cs="Calibri"/>
+          <w:bCs/>
+          <w:iCs/>
+        </w:rPr>
+      </w:pPr>
+      <w:r>
+        <w:rPr>
+          <w:rFonts w:ascii="Calibri" w:eastAsia="Calibri" w:hAnsi="Calibri" w:cs="Calibri"/>
+          <w:bCs/>
+          <w:iCs/>
+        </w:rPr>
+        <w:t xml:space="preserve">Given how the game is based around speed, shortcuts, like the </w:t>
+      </w:r>
+      <w:proofErr w:type="spellStart"/>
+      <w:r>
+        <w:rPr>
+          <w:rFonts w:ascii="Calibri" w:eastAsia="Calibri" w:hAnsi="Calibri" w:cs="Calibri"/>
+          <w:bCs/>
+          <w:iCs/>
+        </w:rPr>
+        <w:t>lobuzz</w:t>
+      </w:r>
+      <w:proofErr w:type="spellEnd"/>
+      <w:r>
+        <w:rPr>
+          <w:rFonts w:ascii="Calibri" w:eastAsia="Calibri" w:hAnsi="Calibri" w:cs="Calibri"/>
+          <w:bCs/>
+          <w:iCs/>
+        </w:rPr>
+        <w:t xml:space="preserve"> gap cut, detours, like the healing area for the scythe, and alternate paths matter. Risk vs reward style gameplay, where the reward is a </w:t>
+      </w:r>
+      <w:proofErr w:type="spellStart"/>
+      <w:r>
+        <w:rPr>
+          <w:rFonts w:ascii="Calibri" w:eastAsia="Calibri" w:hAnsi="Calibri" w:cs="Calibri"/>
+          <w:bCs/>
+          <w:iCs/>
+        </w:rPr>
+        <w:t>timesave</w:t>
+      </w:r>
+      <w:proofErr w:type="spellEnd"/>
+      <w:r>
+        <w:rPr>
+          <w:rFonts w:ascii="Calibri" w:eastAsia="Calibri" w:hAnsi="Calibri" w:cs="Calibri"/>
+          <w:bCs/>
+          <w:iCs/>
+        </w:rPr>
+        <w:t xml:space="preserve"> for pulling off a trick (or choosing to not slow down and heal)</w:t>
+      </w:r>
+      <w:r>
+        <w:rPr>
+          <w:rFonts w:ascii="Calibri" w:eastAsia="Calibri" w:hAnsi="Calibri" w:cs="Calibri"/>
+          <w:bCs/>
+          <w:iCs/>
+        </w:rPr>
+        <w:t xml:space="preserve"> is great for speed-running, whereas an “apples and oranges” choice between alternate routes (combat or platforming for example) lets players play to their strengths. Leader boards to share best times should be considered.</w:t>
+      </w:r>
       <w:bookmarkStart w:id="0" w:name="_GoBack"/>
       <w:bookmarkEnd w:id="0"/>
     </w:p>
+    <w:p/>
     <w:sectPr>
       <w:pgSz w:w="11906" w:h="16838"/>
       <w:pgMar w:top="1440" w:right="1440" w:bottom="1440" w:left="1440" w:header="708" w:footer="708" w:gutter="0"/>
@@ -207,7 +572,7 @@
       </w:pPr>
     </w:pPrDefault>
   </w:docDefaults>
-  <w:latentStyles w:defLockedState="0" w:defUIPriority="99" w:defSemiHidden="0" w:defUnhideWhenUsed="0" w:defQFormat="0" w:count="376">
+  <w:latentStyles w:defLockedState="0" w:defUIPriority="99" w:defSemiHidden="0" w:defUnhideWhenUsed="0" w:defQFormat="0" w:count="377">
     <w:lsdException w:name="Normal" w:uiPriority="0" w:qFormat="1"/>
     <w:lsdException w:name="heading 1" w:uiPriority="9" w:qFormat="1"/>
     <w:lsdException w:name="heading 2" w:semiHidden="1" w:uiPriority="9" w:unhideWhenUsed="1" w:qFormat="1"/>
@@ -313,7 +678,6 @@
     <w:lsdException w:name="HTML Sample" w:semiHidden="1" w:unhideWhenUsed="1"/>
     <w:lsdException w:name="HTML Typewriter" w:semiHidden="1" w:unhideWhenUsed="1"/>
     <w:lsdException w:name="HTML Variable" w:semiHidden="1" w:unhideWhenUsed="1"/>
-    <w:lsdException w:name="Normal Table" w:semiHidden="1" w:unhideWhenUsed="1"/>
     <w:lsdException w:name="annotation subject" w:semiHidden="1" w:unhideWhenUsed="1"/>
     <w:lsdException w:name="No List" w:semiHidden="1" w:unhideWhenUsed="1"/>
     <w:lsdException w:name="Outline List 1" w:semiHidden="1" w:unhideWhenUsed="1"/>
@@ -360,10 +724,8 @@
     <w:lsdException w:name="Table Subtle 2" w:semiHidden="1" w:unhideWhenUsed="1"/>
     <w:lsdException w:name="Table Web 1" w:semiHidden="1" w:unhideWhenUsed="1"/>
     <w:lsdException w:name="Table Web 2" w:semiHidden="1" w:unhideWhenUsed="1"/>
-    <w:lsdException w:name="Table Web 3" w:semiHidden="1" w:unhideWhenUsed="1"/>
     <w:lsdException w:name="Balloon Text" w:semiHidden="1" w:unhideWhenUsed="1"/>
     <w:lsdException w:name="Table Grid" w:uiPriority="39"/>
-    <w:lsdException w:name="Table Theme" w:semiHidden="1" w:unhideWhenUsed="1"/>
     <w:lsdException w:name="Placeholder Text" w:semiHidden="1"/>
     <w:lsdException w:name="No Spacing" w:uiPriority="1" w:qFormat="1"/>
     <w:lsdException w:name="Light Shading" w:uiPriority="60"/>
@@ -584,6 +946,7 @@
     <w:lsdException w:name="Hashtag" w:semiHidden="1" w:unhideWhenUsed="1"/>
     <w:lsdException w:name="Unresolved Mention" w:semiHidden="1" w:unhideWhenUsed="1"/>
     <w:lsdException w:name="Smart Link" w:semiHidden="1" w:unhideWhenUsed="1"/>
+    <w:lsdException w:name="Smart Link Error" w:semiHidden="1" w:unhideWhenUsed="1"/>
   </w:latentStyles>
   <w:style w:type="paragraph" w:default="1" w:styleId="Normal">
     <w:name w:val="Normal"/>

</xml_diff>